<commit_message>
fixed a broken link in the CV
</commit_message>
<xml_diff>
--- a/public/Patrik_Bacic_CV_EN.docx
+++ b/public/Patrik_Bacic_CV_EN.docx
@@ -105,14 +105,12 @@
             <w:r>
               <w:t>|</w:t>
             </w:r>
-            <w:hyperlink r:id="rId7" w:history="1">
-              <w:r>
-                <w:rPr>
-                  <w:rStyle w:val="Hyperlink"/>
-                </w:rPr>
-                <w:t>https://www.linkedin.com/in/patrik-bacic</w:t>
-              </w:r>
-            </w:hyperlink>
+            <w:r>
+              <w:t xml:space="preserve"> </w:t>
+            </w:r>
+            <w:r>
+              <w:t>https://www.linkedin.com/in/patrik-bacic/</w:t>
+            </w:r>
             <w:r>
               <w:t xml:space="preserve"> </w:t>
             </w:r>
@@ -122,12 +120,24 @@
             <w:r>
               <w:t xml:space="preserve"> </w:t>
             </w:r>
-            <w:hyperlink r:id="rId8" w:history="1">
+            <w:hyperlink r:id="rId7" w:history="1">
               <w:r>
                 <w:rPr>
                   <w:rStyle w:val="Hyperlink"/>
                 </w:rPr>
-                <w:t>https://github.com/PatrikBacic</w:t>
+                <w:t>https://github.com/Patrik</w:t>
+              </w:r>
+              <w:r>
+                <w:rPr>
+                  <w:rStyle w:val="Hyperlink"/>
+                </w:rPr>
+                <w:t>B</w:t>
+              </w:r>
+              <w:r>
+                <w:rPr>
+                  <w:rStyle w:val="Hyperlink"/>
+                </w:rPr>
+                <w:t>acic</w:t>
               </w:r>
             </w:hyperlink>
             <w:r>
@@ -972,8 +982,8 @@
       </w:r>
     </w:p>
     <w:sectPr>
-      <w:footerReference w:type="default" r:id="rId9"/>
-      <w:headerReference w:type="first" r:id="rId10"/>
+      <w:footerReference w:type="default" r:id="rId8"/>
+      <w:headerReference w:type="first" r:id="rId9"/>
       <w:pgSz w:w="12240" w:h="15840" w:code="1"/>
       <w:pgMar w:top="0" w:right="1440" w:bottom="142" w:left="1440" w:header="576" w:footer="720" w:gutter="0"/>
       <w:cols w:space="720"/>
@@ -26867,6 +26877,7 @@
     <w:rsid w:val="00610A54"/>
     <w:rsid w:val="00851325"/>
     <w:rsid w:val="00972DAA"/>
+    <w:rsid w:val="0099230A"/>
     <w:rsid w:val="009D2C2D"/>
     <w:rsid w:val="00A60858"/>
     <w:rsid w:val="00A657D2"/>

</xml_diff>